<commit_message>
material design icons update + guide updates
</commit_message>
<xml_diff>
--- a/Guides/Setup/1. Initial setup.docx
+++ b/Guides/Setup/1. Initial setup.docx
@@ -592,7 +592,25 @@
         </w:numPr>
       </w:pPr>
       <w:r>
-        <w:t>Emai on comments(mappe)</w:t>
+        <w:t>Emai</w:t>
+      </w:r>
+      <w:r>
+        <w:t>l</w:t>
+      </w:r>
+      <w:r>
+        <w:t xml:space="preserve"> on comments(mappe)</w:t>
+      </w:r>
+    </w:p>
+    <w:p>
+      <w:pPr>
+        <w:pStyle w:val="ListParagraph"/>
+        <w:numPr>
+          <w:ilvl w:val="0"/>
+          <w:numId w:val="6"/>
+        </w:numPr>
+      </w:pPr>
+      <w:r>
+        <w:t>Opdater site tree navigation så det redirecter til landing pages</w:t>
       </w:r>
     </w:p>
     <w:p/>
@@ -601,6 +619,7 @@
         <w:pStyle w:val="Heading1"/>
       </w:pPr>
       <w:r>
+        <w:lastRenderedPageBreak/>
         <w:t>Tweaks</w:t>
       </w:r>
     </w:p>
@@ -625,7 +644,6 @@
         </w:numPr>
       </w:pPr>
       <w:r>
-        <w:lastRenderedPageBreak/>
         <w:t>Opdater Mermaid version.docx</w:t>
       </w:r>
     </w:p>
@@ -682,6 +700,9 @@
       <w:r>
         <w:t>Ændre wiki tekst font size</w:t>
       </w:r>
+      <w:r>
+        <w:t>.docx</w:t>
+      </w:r>
     </w:p>
     <w:p>
       <w:pPr>
@@ -693,6 +714,30 @@
       </w:pPr>
       <w:r>
         <w:t>Optimer pagelinks.docx</w:t>
+      </w:r>
+    </w:p>
+    <w:p>
+      <w:pPr>
+        <w:pStyle w:val="ListParagraph"/>
+        <w:numPr>
+          <w:ilvl w:val="0"/>
+          <w:numId w:val="6"/>
+        </w:numPr>
+      </w:pPr>
+      <w:r>
+        <w:t>Opdater material desing icons.docx</w:t>
+      </w:r>
+    </w:p>
+    <w:p>
+      <w:pPr>
+        <w:pStyle w:val="ListParagraph"/>
+        <w:numPr>
+          <w:ilvl w:val="0"/>
+          <w:numId w:val="6"/>
+        </w:numPr>
+      </w:pPr>
+      <w:r>
+        <w:t>Ændre favicons</w:t>
       </w:r>
     </w:p>
     <w:sectPr>

</xml_diff>